<commit_message>
debug data_gen, include featureImportance
</commit_message>
<xml_diff>
--- a/report.docx
+++ b/report.docx
@@ -48,7 +48,21 @@
         <w:rPr>
           <w:rStyle w:val="a3"/>
         </w:rPr>
-        <w:t>Name: Caleb Thian Jia Le 田家樂</w:t>
+        <w:t xml:space="preserve">Name: Caleb </w:t>
+      </w:r>
+      <w:proofErr w:type="spellStart"/>
+      <w:r>
+        <w:rPr>
+          <w:rStyle w:val="a3"/>
+        </w:rPr>
+        <w:t>Thian</w:t>
+      </w:r>
+      <w:proofErr w:type="spellEnd"/>
+      <w:r>
+        <w:rPr>
+          <w:rStyle w:val="a3"/>
+        </w:rPr>
+        <w:t xml:space="preserve"> Jia Le 田家樂</w:t>
       </w:r>
     </w:p>
     <w:p>
@@ -2756,6 +2770,7 @@
         <w:tab/>
         <w:t xml:space="preserve">The below is the tree generated by decision tree classifiers with the result. But because the tree is too large, for details please refer to </w:t>
       </w:r>
+      <w:proofErr w:type="spellStart"/>
       <w:r>
         <w:rPr>
           <w:rFonts w:eastAsiaTheme="minorEastAsia"/>
@@ -2764,8 +2779,49 @@
           <w:sz w:val="22"/>
           <w:szCs w:val="22"/>
         </w:rPr>
-        <w:t>decision_tree_simple_rule_without_conversion.svg</w:t>
-      </w:r>
+        <w:t>decision_tree_</w:t>
+      </w:r>
+      <w:r>
+        <w:rPr>
+          <w:rFonts w:eastAsiaTheme="minorEastAsia"/>
+          <w:i/>
+          <w:iCs/>
+          <w:sz w:val="22"/>
+          <w:szCs w:val="22"/>
+        </w:rPr>
+        <w:t>original</w:t>
+      </w:r>
+      <w:r>
+        <w:rPr>
+          <w:rFonts w:eastAsiaTheme="minorEastAsia"/>
+          <w:i/>
+          <w:iCs/>
+          <w:sz w:val="22"/>
+          <w:szCs w:val="22"/>
+        </w:rPr>
+        <w:t>_rule_</w:t>
+      </w:r>
+      <w:r>
+        <w:rPr>
+          <w:rFonts w:eastAsiaTheme="minorEastAsia"/>
+          <w:i/>
+          <w:iCs/>
+          <w:sz w:val="22"/>
+          <w:szCs w:val="22"/>
+        </w:rPr>
+        <w:t>no</w:t>
+      </w:r>
+      <w:r>
+        <w:rPr>
+          <w:rFonts w:eastAsiaTheme="minorEastAsia"/>
+          <w:i/>
+          <w:iCs/>
+          <w:sz w:val="22"/>
+          <w:szCs w:val="22"/>
+        </w:rPr>
+        <w:t>_conversion.svg</w:t>
+      </w:r>
+      <w:proofErr w:type="spellEnd"/>
       <w:r>
         <w:rPr>
           <w:rFonts w:eastAsiaTheme="minorEastAsia"/>
@@ -2874,10 +2930,10 @@
         </w:rPr>
         <w:lastRenderedPageBreak/>
         <w:drawing>
-          <wp:inline distT="0" distB="0" distL="0" distR="0" wp14:anchorId="44650280" wp14:editId="4150A2C3">
-            <wp:extent cx="5150418" cy="3855110"/>
+          <wp:inline distT="0" distB="0" distL="0" distR="0" wp14:anchorId="704B9828" wp14:editId="4166B740">
+            <wp:extent cx="4897131" cy="3605842"/>
             <wp:effectExtent l="0" t="0" r="0" b="0"/>
-            <wp:docPr id="11" name="圖片 11"/>
+            <wp:docPr id="23" name="圖片 23"/>
             <wp:cNvGraphicFramePr>
               <a:graphicFrameLocks xmlns:a="http://schemas.openxmlformats.org/drawingml/2006/main" noChangeAspect="1"/>
             </wp:cNvGraphicFramePr>
@@ -2897,7 +2953,7 @@
                   <pic:spPr>
                     <a:xfrm>
                       <a:off x="0" y="0"/>
-                      <a:ext cx="5159311" cy="3861766"/>
+                      <a:ext cx="4910495" cy="3615682"/>
                     </a:xfrm>
                     <a:prstGeom prst="rect">
                       <a:avLst/>
@@ -3267,7 +3323,13 @@
               <w:rPr>
                 <w:rFonts w:eastAsiaTheme="minorEastAsia"/>
               </w:rPr>
-              <w:t>193</w:t>
+              <w:t>1</w:t>
+            </w:r>
+            <w:r>
+              <w:rPr>
+                <w:rFonts w:eastAsiaTheme="minorEastAsia"/>
+              </w:rPr>
+              <w:t>56</w:t>
             </w:r>
           </w:p>
         </w:tc>
@@ -3312,7 +3374,13 @@
               <w:rPr>
                 <w:rFonts w:eastAsiaTheme="minorEastAsia"/>
               </w:rPr>
-              <w:t>.99</w:t>
+              <w:t>.9</w:t>
+            </w:r>
+            <w:r>
+              <w:rPr>
+                <w:rFonts w:eastAsiaTheme="minorEastAsia"/>
+              </w:rPr>
+              <w:t>8</w:t>
             </w:r>
           </w:p>
         </w:tc>
@@ -3384,7 +3452,7 @@
               <w:rPr>
                 <w:rFonts w:eastAsiaTheme="minorEastAsia"/>
               </w:rPr>
-              <w:t>07</w:t>
+              <w:t>44</w:t>
             </w:r>
           </w:p>
         </w:tc>
@@ -3514,8 +3582,16 @@
               <w:rPr>
                 <w:rFonts w:eastAsiaTheme="minorEastAsia"/>
               </w:rPr>
-              <w:t>acro avg</w:t>
-            </w:r>
+              <w:t xml:space="preserve">acro </w:t>
+            </w:r>
+            <w:proofErr w:type="spellStart"/>
+            <w:r>
+              <w:rPr>
+                <w:rFonts w:eastAsiaTheme="minorEastAsia"/>
+              </w:rPr>
+              <w:t>avg</w:t>
+            </w:r>
+            <w:proofErr w:type="spellEnd"/>
           </w:p>
         </w:tc>
         <w:tc>
@@ -3640,8 +3716,16 @@
               <w:rPr>
                 <w:rFonts w:eastAsiaTheme="minorEastAsia"/>
               </w:rPr>
-              <w:t>eighted avg</w:t>
-            </w:r>
+              <w:t xml:space="preserve">eighted </w:t>
+            </w:r>
+            <w:proofErr w:type="spellStart"/>
+            <w:r>
+              <w:rPr>
+                <w:rFonts w:eastAsiaTheme="minorEastAsia"/>
+              </w:rPr>
+              <w:t>avg</w:t>
+            </w:r>
+            <w:proofErr w:type="spellEnd"/>
           </w:p>
         </w:tc>
         <w:tc>
@@ -3826,14 +3910,13 @@
       </w:pPr>
       <w:r>
         <w:rPr>
-          <w:rFonts w:eastAsiaTheme="minorEastAsia"/>
           <w:noProof/>
         </w:rPr>
         <w:drawing>
-          <wp:inline distT="0" distB="0" distL="0" distR="0" wp14:anchorId="3C754CC4" wp14:editId="4D2012EF">
-            <wp:extent cx="5731510" cy="4556760"/>
-            <wp:effectExtent l="0" t="0" r="2540" b="0"/>
-            <wp:docPr id="19" name="圖形 19"/>
+          <wp:inline distT="0" distB="0" distL="0" distR="0" wp14:anchorId="361E7917" wp14:editId="1045D7A0">
+            <wp:extent cx="5731510" cy="5019675"/>
+            <wp:effectExtent l="0" t="0" r="2540" b="9525"/>
+            <wp:docPr id="22" name="圖形 22"/>
             <wp:cNvGraphicFramePr>
               <a:graphicFrameLocks xmlns:a="http://schemas.openxmlformats.org/drawingml/2006/main" noChangeAspect="1"/>
             </wp:cNvGraphicFramePr>
@@ -3841,7 +3924,7 @@
               <a:graphicData uri="http://schemas.openxmlformats.org/drawingml/2006/picture">
                 <pic:pic xmlns:pic="http://schemas.openxmlformats.org/drawingml/2006/picture">
                   <pic:nvPicPr>
-                    <pic:cNvPr id="19" name="圖形 19"/>
+                    <pic:cNvPr id="22" name="圖形 22"/>
                     <pic:cNvPicPr/>
                   </pic:nvPicPr>
                   <pic:blipFill>
@@ -3862,7 +3945,7 @@
                   <pic:spPr>
                     <a:xfrm>
                       <a:off x="0" y="0"/>
-                      <a:ext cx="5731510" cy="4556760"/>
+                      <a:ext cx="5731510" cy="5019675"/>
                     </a:xfrm>
                     <a:prstGeom prst="rect">
                       <a:avLst/>
@@ -3923,10 +4006,10 @@
         </w:rPr>
         <w:lastRenderedPageBreak/>
         <w:drawing>
-          <wp:inline distT="0" distB="0" distL="0" distR="0" wp14:anchorId="604C3996" wp14:editId="731D2026">
-            <wp:extent cx="5414398" cy="4080294"/>
+          <wp:inline distT="0" distB="0" distL="0" distR="0" wp14:anchorId="34A77C07" wp14:editId="70841BC1">
+            <wp:extent cx="4998406" cy="3735237"/>
             <wp:effectExtent l="0" t="0" r="0" b="0"/>
-            <wp:docPr id="17" name="圖片 17"/>
+            <wp:docPr id="20" name="圖片 20"/>
             <wp:cNvGraphicFramePr>
               <a:graphicFrameLocks xmlns:a="http://schemas.openxmlformats.org/drawingml/2006/main" noChangeAspect="1"/>
             </wp:cNvGraphicFramePr>
@@ -3946,7 +4029,7 @@
                   <pic:spPr>
                     <a:xfrm>
                       <a:off x="0" y="0"/>
-                      <a:ext cx="5421414" cy="4085582"/>
+                      <a:ext cx="5009665" cy="3743650"/>
                     </a:xfrm>
                     <a:prstGeom prst="rect">
                       <a:avLst/>
@@ -3991,7 +4074,13 @@
         <w:t xml:space="preserve">: </w:t>
       </w:r>
       <w:r>
-        <w:t>Confusion matrix of decision tree under simple rule without conversion of reviews</w:t>
+        <w:t xml:space="preserve">Confusion matrix of decision tree under </w:t>
+      </w:r>
+      <w:r>
+        <w:t>original</w:t>
+      </w:r>
+      <w:r>
+        <w:t xml:space="preserve"> rule without conversion of reviews</w:t>
       </w:r>
     </w:p>
     <w:p>
@@ -4085,7 +4174,6 @@
         <w:rPr>
           <w:rFonts w:eastAsiaTheme="minorEastAsia"/>
         </w:rPr>
-        <w:lastRenderedPageBreak/>
         <w:tab/>
       </w:r>
     </w:p>
@@ -4322,7 +4410,7 @@
               <w:rPr>
                 <w:rFonts w:eastAsiaTheme="minorEastAsia"/>
               </w:rPr>
-              <w:t>193</w:t>
+              <w:t>156</w:t>
             </w:r>
           </w:p>
         </w:tc>
@@ -4421,7 +4509,7 @@
               <w:rPr>
                 <w:rFonts w:eastAsiaTheme="minorEastAsia"/>
               </w:rPr>
-              <w:t>07</w:t>
+              <w:t>44</w:t>
             </w:r>
           </w:p>
         </w:tc>
@@ -4554,8 +4642,16 @@
               <w:rPr>
                 <w:rFonts w:eastAsiaTheme="minorEastAsia"/>
               </w:rPr>
-              <w:t>acro avg</w:t>
-            </w:r>
+              <w:t xml:space="preserve">acro </w:t>
+            </w:r>
+            <w:proofErr w:type="spellStart"/>
+            <w:r>
+              <w:rPr>
+                <w:rFonts w:eastAsiaTheme="minorEastAsia"/>
+              </w:rPr>
+              <w:t>avg</w:t>
+            </w:r>
+            <w:proofErr w:type="spellEnd"/>
           </w:p>
         </w:tc>
         <w:tc>
@@ -4662,8 +4758,16 @@
               <w:rPr>
                 <w:rFonts w:eastAsiaTheme="minorEastAsia"/>
               </w:rPr>
-              <w:t>eighted avg</w:t>
-            </w:r>
+              <w:t xml:space="preserve">eighted </w:t>
+            </w:r>
+            <w:proofErr w:type="spellStart"/>
+            <w:r>
+              <w:rPr>
+                <w:rFonts w:eastAsiaTheme="minorEastAsia"/>
+              </w:rPr>
+              <w:t>avg</w:t>
+            </w:r>
+            <w:proofErr w:type="spellEnd"/>
           </w:p>
         </w:tc>
         <w:tc>
@@ -4808,7 +4912,6 @@
     <w:p>
       <w:pPr>
         <w:spacing w:after="0" w:line="240" w:lineRule="auto"/>
-        <w:ind w:firstLine="420"/>
         <w:rPr>
           <w:rFonts w:eastAsiaTheme="minorEastAsia"/>
         </w:rPr>
@@ -4823,7 +4926,6 @@
     <w:p>
       <w:pPr>
         <w:spacing w:after="0" w:line="240" w:lineRule="auto"/>
-        <w:ind w:firstLine="420"/>
         <w:rPr>
           <w:rFonts w:eastAsiaTheme="minorEastAsia"/>
         </w:rPr>
@@ -4838,7 +4940,6 @@
     <w:p>
       <w:pPr>
         <w:spacing w:after="0" w:line="240" w:lineRule="auto"/>
-        <w:ind w:firstLine="420"/>
         <w:rPr>
           <w:rFonts w:eastAsiaTheme="minorEastAsia"/>
         </w:rPr>
@@ -4853,7 +4954,6 @@
     <w:p>
       <w:pPr>
         <w:spacing w:after="0" w:line="240" w:lineRule="auto"/>
-        <w:ind w:firstLine="420"/>
         <w:rPr>
           <w:rFonts w:eastAsiaTheme="minorEastAsia"/>
         </w:rPr>
@@ -4868,7 +4968,6 @@
     <w:p>
       <w:pPr>
         <w:spacing w:after="0" w:line="240" w:lineRule="auto"/>
-        <w:ind w:firstLine="420"/>
         <w:rPr>
           <w:rFonts w:eastAsiaTheme="minorEastAsia"/>
         </w:rPr>
@@ -4883,37 +4982,48 @@
     <w:p>
       <w:pPr>
         <w:spacing w:after="0" w:line="240" w:lineRule="auto"/>
-        <w:ind w:firstLine="420"/>
-        <w:rPr>
-          <w:rFonts w:eastAsiaTheme="minorEastAsia"/>
-        </w:rPr>
-      </w:pPr>
-      <w:r>
-        <w:rPr>
-          <w:rFonts w:eastAsiaTheme="minorEastAsia"/>
-        </w:rPr>
-        <w:t>|   |   |   |--- subscribers &lt;= 11980.00</w:t>
+        <w:rPr>
+          <w:rFonts w:eastAsiaTheme="minorEastAsia"/>
+        </w:rPr>
+      </w:pPr>
+      <w:r>
+        <w:rPr>
+          <w:rFonts w:eastAsiaTheme="minorEastAsia"/>
+        </w:rPr>
+        <w:t>|   |   |   |--- subscribers &lt;= 12057.00</w:t>
       </w:r>
     </w:p>
     <w:p>
       <w:pPr>
         <w:spacing w:after="0" w:line="240" w:lineRule="auto"/>
-        <w:ind w:firstLine="420"/>
-        <w:rPr>
-          <w:rFonts w:eastAsiaTheme="minorEastAsia"/>
-        </w:rPr>
-      </w:pPr>
-      <w:r>
-        <w:rPr>
-          <w:rFonts w:eastAsiaTheme="minorEastAsia"/>
-        </w:rPr>
-        <w:t>|   |   |   |   |--- avg reviews &lt;= 4.25</w:t>
+        <w:rPr>
+          <w:rFonts w:eastAsiaTheme="minorEastAsia"/>
+        </w:rPr>
+      </w:pPr>
+      <w:r>
+        <w:rPr>
+          <w:rFonts w:eastAsiaTheme="minorEastAsia"/>
+        </w:rPr>
+        <w:t xml:space="preserve">|   |   |   |   |--- </w:t>
+      </w:r>
+      <w:proofErr w:type="spellStart"/>
+      <w:r>
+        <w:rPr>
+          <w:rFonts w:eastAsiaTheme="minorEastAsia"/>
+        </w:rPr>
+        <w:t>avg</w:t>
+      </w:r>
+      <w:proofErr w:type="spellEnd"/>
+      <w:r>
+        <w:rPr>
+          <w:rFonts w:eastAsiaTheme="minorEastAsia"/>
+        </w:rPr>
+        <w:t xml:space="preserve"> reviews &lt;= 4.25</w:t>
       </w:r>
     </w:p>
     <w:p>
       <w:pPr>
         <w:spacing w:after="0" w:line="240" w:lineRule="auto"/>
-        <w:ind w:firstLine="420"/>
         <w:rPr>
           <w:rFonts w:eastAsiaTheme="minorEastAsia"/>
         </w:rPr>
@@ -4928,37 +5038,48 @@
     <w:p>
       <w:pPr>
         <w:spacing w:after="0" w:line="240" w:lineRule="auto"/>
-        <w:ind w:firstLine="420"/>
-        <w:rPr>
-          <w:rFonts w:eastAsiaTheme="minorEastAsia"/>
-        </w:rPr>
-      </w:pPr>
-      <w:r>
-        <w:rPr>
-          <w:rFonts w:eastAsiaTheme="minorEastAsia"/>
-        </w:rPr>
-        <w:t>|   |   |   |   |--- avg reviews &gt;  4.25</w:t>
+        <w:rPr>
+          <w:rFonts w:eastAsiaTheme="minorEastAsia"/>
+        </w:rPr>
+      </w:pPr>
+      <w:r>
+        <w:rPr>
+          <w:rFonts w:eastAsiaTheme="minorEastAsia"/>
+        </w:rPr>
+        <w:t xml:space="preserve">|   |   |   |   |--- </w:t>
+      </w:r>
+      <w:proofErr w:type="spellStart"/>
+      <w:r>
+        <w:rPr>
+          <w:rFonts w:eastAsiaTheme="minorEastAsia"/>
+        </w:rPr>
+        <w:t>avg</w:t>
+      </w:r>
+      <w:proofErr w:type="spellEnd"/>
+      <w:r>
+        <w:rPr>
+          <w:rFonts w:eastAsiaTheme="minorEastAsia"/>
+        </w:rPr>
+        <w:t xml:space="preserve"> reviews &gt;  4.25</w:t>
       </w:r>
     </w:p>
     <w:p>
       <w:pPr>
         <w:spacing w:after="0" w:line="240" w:lineRule="auto"/>
-        <w:ind w:firstLine="420"/>
-        <w:rPr>
-          <w:rFonts w:eastAsiaTheme="minorEastAsia"/>
-        </w:rPr>
-      </w:pPr>
-      <w:r>
-        <w:rPr>
-          <w:rFonts w:eastAsiaTheme="minorEastAsia"/>
-        </w:rPr>
-        <w:t>|   |   |   |   |   |--- reviews &lt;= 0.81</w:t>
+        <w:rPr>
+          <w:rFonts w:eastAsiaTheme="minorEastAsia"/>
+        </w:rPr>
+      </w:pPr>
+      <w:r>
+        <w:rPr>
+          <w:rFonts w:eastAsiaTheme="minorEastAsia"/>
+        </w:rPr>
+        <w:t>|   |   |   |   |   |--- reviews &lt;= 0.76</w:t>
       </w:r>
     </w:p>
     <w:p>
       <w:pPr>
         <w:spacing w:after="0" w:line="240" w:lineRule="auto"/>
-        <w:ind w:firstLine="420"/>
         <w:rPr>
           <w:rFonts w:eastAsiaTheme="minorEastAsia"/>
         </w:rPr>
@@ -4973,22 +5094,20 @@
     <w:p>
       <w:pPr>
         <w:spacing w:after="0" w:line="240" w:lineRule="auto"/>
-        <w:ind w:firstLine="420"/>
-        <w:rPr>
-          <w:rFonts w:eastAsiaTheme="minorEastAsia"/>
-        </w:rPr>
-      </w:pPr>
-      <w:r>
-        <w:rPr>
-          <w:rFonts w:eastAsiaTheme="minorEastAsia"/>
-        </w:rPr>
-        <w:t>|   |   |   |   |   |--- reviews &gt;  0.81</w:t>
+        <w:rPr>
+          <w:rFonts w:eastAsiaTheme="minorEastAsia"/>
+        </w:rPr>
+      </w:pPr>
+      <w:r>
+        <w:rPr>
+          <w:rFonts w:eastAsiaTheme="minorEastAsia"/>
+        </w:rPr>
+        <w:t>|   |   |   |   |   |--- reviews &gt;  0.76</w:t>
       </w:r>
     </w:p>
     <w:p>
       <w:pPr>
         <w:spacing w:after="0" w:line="240" w:lineRule="auto"/>
-        <w:ind w:firstLine="420"/>
         <w:rPr>
           <w:rFonts w:eastAsiaTheme="minorEastAsia"/>
         </w:rPr>
@@ -5003,22 +5122,20 @@
     <w:p>
       <w:pPr>
         <w:spacing w:after="0" w:line="240" w:lineRule="auto"/>
-        <w:ind w:firstLine="420"/>
-        <w:rPr>
-          <w:rFonts w:eastAsiaTheme="minorEastAsia"/>
-        </w:rPr>
-      </w:pPr>
-      <w:r>
-        <w:rPr>
-          <w:rFonts w:eastAsiaTheme="minorEastAsia"/>
-        </w:rPr>
-        <w:t>|   |   |   |--- subscribers &gt;  11980.00</w:t>
+        <w:rPr>
+          <w:rFonts w:eastAsiaTheme="minorEastAsia"/>
+        </w:rPr>
+      </w:pPr>
+      <w:r>
+        <w:rPr>
+          <w:rFonts w:eastAsiaTheme="minorEastAsia"/>
+        </w:rPr>
+        <w:t>|   |   |   |--- subscribers &gt;  12057.00</w:t>
       </w:r>
     </w:p>
     <w:p>
       <w:pPr>
         <w:spacing w:after="0" w:line="240" w:lineRule="auto"/>
-        <w:ind w:firstLine="420"/>
         <w:rPr>
           <w:rFonts w:eastAsiaTheme="minorEastAsia"/>
         </w:rPr>
@@ -5033,7 +5150,6 @@
     <w:p>
       <w:pPr>
         <w:spacing w:after="0" w:line="240" w:lineRule="auto"/>
-        <w:ind w:firstLine="420"/>
         <w:rPr>
           <w:rFonts w:eastAsiaTheme="minorEastAsia"/>
         </w:rPr>
@@ -5048,7 +5164,6 @@
     <w:p>
       <w:pPr>
         <w:spacing w:after="0" w:line="240" w:lineRule="auto"/>
-        <w:ind w:firstLine="420"/>
         <w:rPr>
           <w:rFonts w:eastAsiaTheme="minorEastAsia"/>
         </w:rPr>
@@ -5063,7 +5178,6 @@
     <w:p>
       <w:pPr>
         <w:spacing w:after="0" w:line="240" w:lineRule="auto"/>
-        <w:ind w:firstLine="420"/>
         <w:rPr>
           <w:rFonts w:eastAsiaTheme="minorEastAsia"/>
         </w:rPr>
@@ -5078,22 +5192,20 @@
     <w:p>
       <w:pPr>
         <w:spacing w:after="0" w:line="240" w:lineRule="auto"/>
-        <w:ind w:firstLine="420"/>
-        <w:rPr>
-          <w:rFonts w:eastAsiaTheme="minorEastAsia"/>
-        </w:rPr>
-      </w:pPr>
-      <w:r>
-        <w:rPr>
-          <w:rFonts w:eastAsiaTheme="minorEastAsia"/>
-        </w:rPr>
-        <w:t>|   |--- subscribers &lt;= 11999.00</w:t>
+        <w:rPr>
+          <w:rFonts w:eastAsiaTheme="minorEastAsia"/>
+        </w:rPr>
+      </w:pPr>
+      <w:r>
+        <w:rPr>
+          <w:rFonts w:eastAsiaTheme="minorEastAsia"/>
+        </w:rPr>
+        <w:t>|   |--- subscribers &lt;= 11998.50</w:t>
       </w:r>
     </w:p>
     <w:p>
       <w:pPr>
         <w:spacing w:after="0" w:line="240" w:lineRule="auto"/>
-        <w:ind w:firstLine="420"/>
         <w:rPr>
           <w:rFonts w:eastAsiaTheme="minorEastAsia"/>
         </w:rPr>
@@ -5108,52 +5220,104 @@
     <w:p>
       <w:pPr>
         <w:spacing w:after="0" w:line="240" w:lineRule="auto"/>
-        <w:ind w:firstLine="420"/>
-        <w:rPr>
-          <w:rFonts w:eastAsiaTheme="minorEastAsia"/>
-        </w:rPr>
-      </w:pPr>
-      <w:r>
-        <w:rPr>
-          <w:rFonts w:eastAsiaTheme="minorEastAsia"/>
-        </w:rPr>
-        <w:t>|   |   |   |--- level &lt;= 1.50</w:t>
+        <w:rPr>
+          <w:rFonts w:eastAsiaTheme="minorEastAsia"/>
+        </w:rPr>
+      </w:pPr>
+      <w:r>
+        <w:rPr>
+          <w:rFonts w:eastAsiaTheme="minorEastAsia"/>
+        </w:rPr>
+        <w:t>|   |   |   |--- level &lt;= 0.50</w:t>
       </w:r>
     </w:p>
     <w:p>
       <w:pPr>
         <w:spacing w:after="0" w:line="240" w:lineRule="auto"/>
-        <w:ind w:firstLine="420"/>
-        <w:rPr>
-          <w:rFonts w:eastAsiaTheme="minorEastAsia"/>
-        </w:rPr>
-      </w:pPr>
-      <w:r>
-        <w:rPr>
-          <w:rFonts w:eastAsiaTheme="minorEastAsia"/>
-        </w:rPr>
-        <w:t>|   |   |   |   |--- level &lt;= 0.50</w:t>
+        <w:rPr>
+          <w:rFonts w:eastAsiaTheme="minorEastAsia"/>
+        </w:rPr>
+      </w:pPr>
+      <w:r>
+        <w:rPr>
+          <w:rFonts w:eastAsiaTheme="minorEastAsia"/>
+        </w:rPr>
+        <w:t xml:space="preserve">|   |   |   |   |--- </w:t>
+      </w:r>
+      <w:proofErr w:type="spellStart"/>
+      <w:r>
+        <w:rPr>
+          <w:rFonts w:eastAsiaTheme="minorEastAsia"/>
+        </w:rPr>
+        <w:t>avg</w:t>
+      </w:r>
+      <w:proofErr w:type="spellEnd"/>
+      <w:r>
+        <w:rPr>
+          <w:rFonts w:eastAsiaTheme="minorEastAsia"/>
+        </w:rPr>
+        <w:t xml:space="preserve"> reviews &lt;= 4.25</w:t>
       </w:r>
     </w:p>
     <w:p>
       <w:pPr>
         <w:spacing w:after="0" w:line="240" w:lineRule="auto"/>
-        <w:ind w:firstLine="420"/>
-        <w:rPr>
-          <w:rFonts w:eastAsiaTheme="minorEastAsia"/>
-        </w:rPr>
-      </w:pPr>
-      <w:r>
-        <w:rPr>
-          <w:rFonts w:eastAsiaTheme="minorEastAsia"/>
-        </w:rPr>
-        <w:t>|   |   |   |   |   |--- reviews &lt;= 0.86</w:t>
+        <w:rPr>
+          <w:rFonts w:eastAsiaTheme="minorEastAsia"/>
+        </w:rPr>
+      </w:pPr>
+      <w:r>
+        <w:rPr>
+          <w:rFonts w:eastAsiaTheme="minorEastAsia"/>
+        </w:rPr>
+        <w:t>|   |   |   |   |   |--- class: 0</w:t>
       </w:r>
     </w:p>
     <w:p>
       <w:pPr>
         <w:spacing w:after="0" w:line="240" w:lineRule="auto"/>
-        <w:ind w:firstLine="420"/>
+        <w:rPr>
+          <w:rFonts w:eastAsiaTheme="minorEastAsia"/>
+        </w:rPr>
+      </w:pPr>
+      <w:r>
+        <w:rPr>
+          <w:rFonts w:eastAsiaTheme="minorEastAsia"/>
+        </w:rPr>
+        <w:t xml:space="preserve">|   |   |   |   |--- </w:t>
+      </w:r>
+      <w:proofErr w:type="spellStart"/>
+      <w:r>
+        <w:rPr>
+          <w:rFonts w:eastAsiaTheme="minorEastAsia"/>
+        </w:rPr>
+        <w:t>avg</w:t>
+      </w:r>
+      <w:proofErr w:type="spellEnd"/>
+      <w:r>
+        <w:rPr>
+          <w:rFonts w:eastAsiaTheme="minorEastAsia"/>
+        </w:rPr>
+        <w:t xml:space="preserve"> reviews &gt;  4.25</w:t>
+      </w:r>
+    </w:p>
+    <w:p>
+      <w:pPr>
+        <w:spacing w:after="0" w:line="240" w:lineRule="auto"/>
+        <w:rPr>
+          <w:rFonts w:eastAsiaTheme="minorEastAsia"/>
+        </w:rPr>
+      </w:pPr>
+      <w:r>
+        <w:rPr>
+          <w:rFonts w:eastAsiaTheme="minorEastAsia"/>
+        </w:rPr>
+        <w:t>|   |   |   |   |   |--- reviews &lt;= 0.79</w:t>
+      </w:r>
+    </w:p>
+    <w:p>
+      <w:pPr>
+        <w:spacing w:after="0" w:line="240" w:lineRule="auto"/>
         <w:rPr>
           <w:rFonts w:eastAsiaTheme="minorEastAsia"/>
         </w:rPr>
@@ -5168,37 +5332,161 @@
     <w:p>
       <w:pPr>
         <w:spacing w:after="0" w:line="240" w:lineRule="auto"/>
-        <w:ind w:firstLine="420"/>
-        <w:rPr>
-          <w:rFonts w:eastAsiaTheme="minorEastAsia"/>
-        </w:rPr>
-      </w:pPr>
-      <w:r>
-        <w:rPr>
-          <w:rFonts w:eastAsiaTheme="minorEastAsia"/>
-        </w:rPr>
-        <w:t>|   |   |   |   |   |--- reviews &gt;  0.86</w:t>
+        <w:rPr>
+          <w:rFonts w:eastAsiaTheme="minorEastAsia"/>
+        </w:rPr>
+      </w:pPr>
+      <w:r>
+        <w:rPr>
+          <w:rFonts w:eastAsiaTheme="minorEastAsia"/>
+        </w:rPr>
+        <w:t>|   |   |   |   |   |--- reviews &gt;  0.79</w:t>
       </w:r>
     </w:p>
     <w:p>
       <w:pPr>
         <w:spacing w:after="0" w:line="240" w:lineRule="auto"/>
-        <w:ind w:firstLine="420"/>
-        <w:rPr>
-          <w:rFonts w:eastAsiaTheme="minorEastAsia"/>
-        </w:rPr>
-      </w:pPr>
-      <w:r>
-        <w:rPr>
-          <w:rFonts w:eastAsiaTheme="minorEastAsia"/>
-        </w:rPr>
-        <w:t>|   |   |   |   |   |   |--- avg reviews &lt;= 4.25</w:t>
+        <w:rPr>
+          <w:rFonts w:eastAsiaTheme="minorEastAsia"/>
+        </w:rPr>
+      </w:pPr>
+      <w:r>
+        <w:rPr>
+          <w:rFonts w:eastAsiaTheme="minorEastAsia"/>
+        </w:rPr>
+        <w:t>|   |   |   |   |   |   |--- class: 1</w:t>
       </w:r>
     </w:p>
     <w:p>
       <w:pPr>
         <w:spacing w:after="0" w:line="240" w:lineRule="auto"/>
-        <w:ind w:firstLine="420"/>
+        <w:rPr>
+          <w:rFonts w:eastAsiaTheme="minorEastAsia"/>
+        </w:rPr>
+      </w:pPr>
+      <w:r>
+        <w:rPr>
+          <w:rFonts w:eastAsiaTheme="minorEastAsia"/>
+        </w:rPr>
+        <w:t>|   |   |   |--- level &gt;  0.50</w:t>
+      </w:r>
+    </w:p>
+    <w:p>
+      <w:pPr>
+        <w:spacing w:after="0" w:line="240" w:lineRule="auto"/>
+        <w:rPr>
+          <w:rFonts w:eastAsiaTheme="minorEastAsia"/>
+        </w:rPr>
+      </w:pPr>
+      <w:r>
+        <w:rPr>
+          <w:rFonts w:eastAsiaTheme="minorEastAsia"/>
+        </w:rPr>
+        <w:t>|   |   |   |   |--- level &lt;= 1.50</w:t>
+      </w:r>
+    </w:p>
+    <w:p>
+      <w:pPr>
+        <w:spacing w:after="0" w:line="240" w:lineRule="auto"/>
+        <w:rPr>
+          <w:rFonts w:eastAsiaTheme="minorEastAsia"/>
+        </w:rPr>
+      </w:pPr>
+      <w:r>
+        <w:rPr>
+          <w:rFonts w:eastAsiaTheme="minorEastAsia"/>
+        </w:rPr>
+        <w:t>|   |   |   |   |   |--- class: 1</w:t>
+      </w:r>
+    </w:p>
+    <w:p>
+      <w:pPr>
+        <w:spacing w:after="0" w:line="240" w:lineRule="auto"/>
+        <w:rPr>
+          <w:rFonts w:eastAsiaTheme="minorEastAsia"/>
+        </w:rPr>
+      </w:pPr>
+      <w:r>
+        <w:rPr>
+          <w:rFonts w:eastAsiaTheme="minorEastAsia"/>
+        </w:rPr>
+        <w:t>|   |   |   |   |--- level &gt;  1.50</w:t>
+      </w:r>
+    </w:p>
+    <w:p>
+      <w:pPr>
+        <w:spacing w:after="0" w:line="240" w:lineRule="auto"/>
+        <w:rPr>
+          <w:rFonts w:eastAsiaTheme="minorEastAsia"/>
+        </w:rPr>
+      </w:pPr>
+      <w:r>
+        <w:rPr>
+          <w:rFonts w:eastAsiaTheme="minorEastAsia"/>
+        </w:rPr>
+        <w:t>|   |   |   |   |   |--- reviews &lt;= 0.85</w:t>
+      </w:r>
+    </w:p>
+    <w:p>
+      <w:pPr>
+        <w:spacing w:after="0" w:line="240" w:lineRule="auto"/>
+        <w:rPr>
+          <w:rFonts w:eastAsiaTheme="minorEastAsia"/>
+        </w:rPr>
+      </w:pPr>
+      <w:r>
+        <w:rPr>
+          <w:rFonts w:eastAsiaTheme="minorEastAsia"/>
+        </w:rPr>
+        <w:t>|   |   |   |   |   |   |--- class: 0</w:t>
+      </w:r>
+    </w:p>
+    <w:p>
+      <w:pPr>
+        <w:spacing w:after="0" w:line="240" w:lineRule="auto"/>
+        <w:rPr>
+          <w:rFonts w:eastAsiaTheme="minorEastAsia"/>
+        </w:rPr>
+      </w:pPr>
+      <w:r>
+        <w:rPr>
+          <w:rFonts w:eastAsiaTheme="minorEastAsia"/>
+        </w:rPr>
+        <w:lastRenderedPageBreak/>
+        <w:t>|   |   |   |   |   |--- reviews &gt;  0.85</w:t>
+      </w:r>
+    </w:p>
+    <w:p>
+      <w:pPr>
+        <w:spacing w:after="0" w:line="240" w:lineRule="auto"/>
+        <w:rPr>
+          <w:rFonts w:eastAsiaTheme="minorEastAsia"/>
+        </w:rPr>
+      </w:pPr>
+      <w:r>
+        <w:rPr>
+          <w:rFonts w:eastAsiaTheme="minorEastAsia"/>
+        </w:rPr>
+        <w:t xml:space="preserve">|   |   |   |   |   |   |--- </w:t>
+      </w:r>
+      <w:proofErr w:type="spellStart"/>
+      <w:r>
+        <w:rPr>
+          <w:rFonts w:eastAsiaTheme="minorEastAsia"/>
+        </w:rPr>
+        <w:t>avg</w:t>
+      </w:r>
+      <w:proofErr w:type="spellEnd"/>
+      <w:r>
+        <w:rPr>
+          <w:rFonts w:eastAsiaTheme="minorEastAsia"/>
+        </w:rPr>
+        <w:t xml:space="preserve"> reviews &lt;= 4.25</w:t>
+      </w:r>
+    </w:p>
+    <w:p>
+      <w:pPr>
+        <w:spacing w:after="0" w:line="240" w:lineRule="auto"/>
         <w:rPr>
           <w:rFonts w:eastAsiaTheme="minorEastAsia"/>
         </w:rPr>
@@ -5213,22 +5501,34 @@
     <w:p>
       <w:pPr>
         <w:spacing w:after="0" w:line="240" w:lineRule="auto"/>
-        <w:ind w:firstLine="420"/>
-        <w:rPr>
-          <w:rFonts w:eastAsiaTheme="minorEastAsia"/>
-        </w:rPr>
-      </w:pPr>
-      <w:r>
-        <w:rPr>
-          <w:rFonts w:eastAsiaTheme="minorEastAsia"/>
-        </w:rPr>
-        <w:t>|   |   |   |   |   |   |--- avg reviews &gt;  4.25</w:t>
+        <w:rPr>
+          <w:rFonts w:eastAsiaTheme="minorEastAsia"/>
+        </w:rPr>
+      </w:pPr>
+      <w:r>
+        <w:rPr>
+          <w:rFonts w:eastAsiaTheme="minorEastAsia"/>
+        </w:rPr>
+        <w:t xml:space="preserve">|   |   |   |   |   |   |--- </w:t>
+      </w:r>
+      <w:proofErr w:type="spellStart"/>
+      <w:r>
+        <w:rPr>
+          <w:rFonts w:eastAsiaTheme="minorEastAsia"/>
+        </w:rPr>
+        <w:t>avg</w:t>
+      </w:r>
+      <w:proofErr w:type="spellEnd"/>
+      <w:r>
+        <w:rPr>
+          <w:rFonts w:eastAsiaTheme="minorEastAsia"/>
+        </w:rPr>
+        <w:t xml:space="preserve"> reviews &gt;  4.25</w:t>
       </w:r>
     </w:p>
     <w:p>
       <w:pPr>
         <w:spacing w:after="0" w:line="240" w:lineRule="auto"/>
-        <w:ind w:firstLine="420"/>
         <w:rPr>
           <w:rFonts w:eastAsiaTheme="minorEastAsia"/>
         </w:rPr>
@@ -5243,22 +5543,132 @@
     <w:p>
       <w:pPr>
         <w:spacing w:after="0" w:line="240" w:lineRule="auto"/>
-        <w:ind w:firstLine="420"/>
-        <w:rPr>
-          <w:rFonts w:eastAsiaTheme="minorEastAsia"/>
-        </w:rPr>
-      </w:pPr>
-      <w:r>
-        <w:rPr>
-          <w:rFonts w:eastAsiaTheme="minorEastAsia"/>
-        </w:rPr>
-        <w:t>|   |   |   |   |--- level &gt;  0.50</w:t>
+        <w:rPr>
+          <w:rFonts w:eastAsiaTheme="minorEastAsia"/>
+        </w:rPr>
+      </w:pPr>
+      <w:r>
+        <w:rPr>
+          <w:rFonts w:eastAsiaTheme="minorEastAsia"/>
+        </w:rPr>
+        <w:t>|   |   |--- fee &gt;  505.00</w:t>
       </w:r>
     </w:p>
     <w:p>
       <w:pPr>
         <w:spacing w:after="0" w:line="240" w:lineRule="auto"/>
-        <w:ind w:firstLine="420"/>
+        <w:rPr>
+          <w:rFonts w:eastAsiaTheme="minorEastAsia"/>
+        </w:rPr>
+      </w:pPr>
+      <w:r>
+        <w:rPr>
+          <w:rFonts w:eastAsiaTheme="minorEastAsia"/>
+        </w:rPr>
+        <w:t xml:space="preserve">|   |   |   |--- </w:t>
+      </w:r>
+      <w:proofErr w:type="spellStart"/>
+      <w:r>
+        <w:rPr>
+          <w:rFonts w:eastAsiaTheme="minorEastAsia"/>
+        </w:rPr>
+        <w:t>avg</w:t>
+      </w:r>
+      <w:proofErr w:type="spellEnd"/>
+      <w:r>
+        <w:rPr>
+          <w:rFonts w:eastAsiaTheme="minorEastAsia"/>
+        </w:rPr>
+        <w:t xml:space="preserve"> reviews &lt;= 4.25</w:t>
+      </w:r>
+    </w:p>
+    <w:p>
+      <w:pPr>
+        <w:spacing w:after="0" w:line="240" w:lineRule="auto"/>
+        <w:rPr>
+          <w:rFonts w:eastAsiaTheme="minorEastAsia"/>
+        </w:rPr>
+      </w:pPr>
+      <w:r>
+        <w:rPr>
+          <w:rFonts w:eastAsiaTheme="minorEastAsia"/>
+        </w:rPr>
+        <w:t>|   |   |   |   |--- class: 0</w:t>
+      </w:r>
+    </w:p>
+    <w:p>
+      <w:pPr>
+        <w:spacing w:after="0" w:line="240" w:lineRule="auto"/>
+        <w:rPr>
+          <w:rFonts w:eastAsiaTheme="minorEastAsia"/>
+        </w:rPr>
+      </w:pPr>
+      <w:r>
+        <w:rPr>
+          <w:rFonts w:eastAsiaTheme="minorEastAsia"/>
+        </w:rPr>
+        <w:t xml:space="preserve">|   |   |   |--- </w:t>
+      </w:r>
+      <w:proofErr w:type="spellStart"/>
+      <w:r>
+        <w:rPr>
+          <w:rFonts w:eastAsiaTheme="minorEastAsia"/>
+        </w:rPr>
+        <w:t>avg</w:t>
+      </w:r>
+      <w:proofErr w:type="spellEnd"/>
+      <w:r>
+        <w:rPr>
+          <w:rFonts w:eastAsiaTheme="minorEastAsia"/>
+        </w:rPr>
+        <w:t xml:space="preserve"> reviews &gt;  4.25</w:t>
+      </w:r>
+    </w:p>
+    <w:p>
+      <w:pPr>
+        <w:spacing w:after="0" w:line="240" w:lineRule="auto"/>
+        <w:rPr>
+          <w:rFonts w:eastAsiaTheme="minorEastAsia"/>
+        </w:rPr>
+      </w:pPr>
+      <w:r>
+        <w:rPr>
+          <w:rFonts w:eastAsiaTheme="minorEastAsia"/>
+        </w:rPr>
+        <w:t>|   |   |   |   |--- reviews &lt;= 0.80</w:t>
+      </w:r>
+    </w:p>
+    <w:p>
+      <w:pPr>
+        <w:spacing w:after="0" w:line="240" w:lineRule="auto"/>
+        <w:rPr>
+          <w:rFonts w:eastAsiaTheme="minorEastAsia"/>
+        </w:rPr>
+      </w:pPr>
+      <w:r>
+        <w:rPr>
+          <w:rFonts w:eastAsiaTheme="minorEastAsia"/>
+        </w:rPr>
+        <w:t>|   |   |   |   |   |--- class: 0</w:t>
+      </w:r>
+    </w:p>
+    <w:p>
+      <w:pPr>
+        <w:spacing w:after="0" w:line="240" w:lineRule="auto"/>
+        <w:rPr>
+          <w:rFonts w:eastAsiaTheme="minorEastAsia"/>
+        </w:rPr>
+      </w:pPr>
+      <w:r>
+        <w:rPr>
+          <w:rFonts w:eastAsiaTheme="minorEastAsia"/>
+        </w:rPr>
+        <w:t>|   |   |   |   |--- reviews &gt;  0.80</w:t>
+      </w:r>
+    </w:p>
+    <w:p>
+      <w:pPr>
+        <w:spacing w:after="0" w:line="240" w:lineRule="auto"/>
         <w:rPr>
           <w:rFonts w:eastAsiaTheme="minorEastAsia"/>
         </w:rPr>
@@ -5273,308 +5683,20 @@
     <w:p>
       <w:pPr>
         <w:spacing w:after="0" w:line="240" w:lineRule="auto"/>
-        <w:ind w:firstLine="420"/>
-        <w:rPr>
-          <w:rFonts w:eastAsiaTheme="minorEastAsia"/>
-        </w:rPr>
-      </w:pPr>
-      <w:r>
-        <w:rPr>
-          <w:rFonts w:eastAsiaTheme="minorEastAsia"/>
-        </w:rPr>
-        <w:t>|   |   |   |--- level &gt;  1.50</w:t>
+        <w:rPr>
+          <w:rFonts w:eastAsiaTheme="minorEastAsia"/>
+        </w:rPr>
+      </w:pPr>
+      <w:r>
+        <w:rPr>
+          <w:rFonts w:eastAsiaTheme="minorEastAsia"/>
+        </w:rPr>
+        <w:t>|   |--- subscribers &gt;  11998.50</w:t>
       </w:r>
     </w:p>
     <w:p>
       <w:pPr>
         <w:spacing w:after="0" w:line="240" w:lineRule="auto"/>
-        <w:ind w:firstLine="420"/>
-        <w:rPr>
-          <w:rFonts w:eastAsiaTheme="minorEastAsia"/>
-        </w:rPr>
-      </w:pPr>
-      <w:r>
-        <w:rPr>
-          <w:rFonts w:eastAsiaTheme="minorEastAsia"/>
-        </w:rPr>
-        <w:t>|   |   |   |   |--- reviews &lt;= 0.84</w:t>
-      </w:r>
-    </w:p>
-    <w:p>
-      <w:pPr>
-        <w:spacing w:after="0" w:line="240" w:lineRule="auto"/>
-        <w:ind w:firstLine="420"/>
-        <w:rPr>
-          <w:rFonts w:eastAsiaTheme="minorEastAsia"/>
-        </w:rPr>
-      </w:pPr>
-      <w:r>
-        <w:rPr>
-          <w:rFonts w:eastAsiaTheme="minorEastAsia"/>
-        </w:rPr>
-        <w:lastRenderedPageBreak/>
-        <w:t>|   |   |   |   |   |--- class: 0</w:t>
-      </w:r>
-    </w:p>
-    <w:p>
-      <w:pPr>
-        <w:spacing w:after="0" w:line="240" w:lineRule="auto"/>
-        <w:ind w:firstLine="420"/>
-        <w:rPr>
-          <w:rFonts w:eastAsiaTheme="minorEastAsia"/>
-        </w:rPr>
-      </w:pPr>
-      <w:r>
-        <w:rPr>
-          <w:rFonts w:eastAsiaTheme="minorEastAsia"/>
-        </w:rPr>
-        <w:t>|   |   |   |   |--- reviews &gt;  0.84</w:t>
-      </w:r>
-    </w:p>
-    <w:p>
-      <w:pPr>
-        <w:spacing w:after="0" w:line="240" w:lineRule="auto"/>
-        <w:ind w:firstLine="420"/>
-        <w:rPr>
-          <w:rFonts w:eastAsiaTheme="minorEastAsia"/>
-        </w:rPr>
-      </w:pPr>
-      <w:r>
-        <w:rPr>
-          <w:rFonts w:eastAsiaTheme="minorEastAsia"/>
-        </w:rPr>
-        <w:t>|   |   |   |   |   |--- avg reviews &lt;= 4.25</w:t>
-      </w:r>
-    </w:p>
-    <w:p>
-      <w:pPr>
-        <w:spacing w:after="0" w:line="240" w:lineRule="auto"/>
-        <w:ind w:firstLine="420"/>
-        <w:rPr>
-          <w:rFonts w:eastAsiaTheme="minorEastAsia"/>
-        </w:rPr>
-      </w:pPr>
-      <w:r>
-        <w:rPr>
-          <w:rFonts w:eastAsiaTheme="minorEastAsia"/>
-        </w:rPr>
-        <w:t>|   |   |   |   |   |   |--- class: 0</w:t>
-      </w:r>
-    </w:p>
-    <w:p>
-      <w:pPr>
-        <w:spacing w:after="0" w:line="240" w:lineRule="auto"/>
-        <w:ind w:firstLine="420"/>
-        <w:rPr>
-          <w:rFonts w:eastAsiaTheme="minorEastAsia"/>
-        </w:rPr>
-      </w:pPr>
-      <w:r>
-        <w:rPr>
-          <w:rFonts w:eastAsiaTheme="minorEastAsia"/>
-        </w:rPr>
-        <w:t>|   |   |   |   |   |--- avg reviews &gt;  4.25</w:t>
-      </w:r>
-    </w:p>
-    <w:p>
-      <w:pPr>
-        <w:spacing w:after="0" w:line="240" w:lineRule="auto"/>
-        <w:ind w:firstLine="420"/>
-        <w:rPr>
-          <w:rFonts w:eastAsiaTheme="minorEastAsia"/>
-        </w:rPr>
-      </w:pPr>
-      <w:r>
-        <w:rPr>
-          <w:rFonts w:eastAsiaTheme="minorEastAsia"/>
-        </w:rPr>
-        <w:t>|   |   |   |   |   |   |--- class: 1</w:t>
-      </w:r>
-    </w:p>
-    <w:p>
-      <w:pPr>
-        <w:spacing w:after="0" w:line="240" w:lineRule="auto"/>
-        <w:ind w:firstLine="420"/>
-        <w:rPr>
-          <w:rFonts w:eastAsiaTheme="minorEastAsia"/>
-        </w:rPr>
-      </w:pPr>
-      <w:r>
-        <w:rPr>
-          <w:rFonts w:eastAsiaTheme="minorEastAsia"/>
-        </w:rPr>
-        <w:t>|   |   |--- fee &gt;  505.00</w:t>
-      </w:r>
-    </w:p>
-    <w:p>
-      <w:pPr>
-        <w:spacing w:after="0" w:line="240" w:lineRule="auto"/>
-        <w:ind w:firstLine="420"/>
-        <w:rPr>
-          <w:rFonts w:eastAsiaTheme="minorEastAsia"/>
-        </w:rPr>
-      </w:pPr>
-      <w:r>
-        <w:rPr>
-          <w:rFonts w:eastAsiaTheme="minorEastAsia"/>
-        </w:rPr>
-        <w:t>|   |   |   |--- avg reviews &lt;= 4.25</w:t>
-      </w:r>
-    </w:p>
-    <w:p>
-      <w:pPr>
-        <w:spacing w:after="0" w:line="240" w:lineRule="auto"/>
-        <w:ind w:firstLine="420"/>
-        <w:rPr>
-          <w:rFonts w:eastAsiaTheme="minorEastAsia"/>
-        </w:rPr>
-      </w:pPr>
-      <w:r>
-        <w:rPr>
-          <w:rFonts w:eastAsiaTheme="minorEastAsia"/>
-        </w:rPr>
-        <w:t>|   |   |   |   |--- class: 0</w:t>
-      </w:r>
-    </w:p>
-    <w:p>
-      <w:pPr>
-        <w:spacing w:after="0" w:line="240" w:lineRule="auto"/>
-        <w:ind w:firstLine="420"/>
-        <w:rPr>
-          <w:rFonts w:eastAsiaTheme="minorEastAsia"/>
-        </w:rPr>
-      </w:pPr>
-      <w:r>
-        <w:rPr>
-          <w:rFonts w:eastAsiaTheme="minorEastAsia"/>
-        </w:rPr>
-        <w:t>|   |   |   |--- avg reviews &gt;  4.25</w:t>
-      </w:r>
-    </w:p>
-    <w:p>
-      <w:pPr>
-        <w:spacing w:after="0" w:line="240" w:lineRule="auto"/>
-        <w:ind w:firstLine="420"/>
-        <w:rPr>
-          <w:rFonts w:eastAsiaTheme="minorEastAsia"/>
-        </w:rPr>
-      </w:pPr>
-      <w:r>
-        <w:rPr>
-          <w:rFonts w:eastAsiaTheme="minorEastAsia"/>
-        </w:rPr>
-        <w:t>|   |   |   |   |--- reviews &lt;= 0.80</w:t>
-      </w:r>
-    </w:p>
-    <w:p>
-      <w:pPr>
-        <w:spacing w:after="0" w:line="240" w:lineRule="auto"/>
-        <w:ind w:firstLine="420"/>
-        <w:rPr>
-          <w:rFonts w:eastAsiaTheme="minorEastAsia"/>
-        </w:rPr>
-      </w:pPr>
-      <w:r>
-        <w:rPr>
-          <w:rFonts w:eastAsiaTheme="minorEastAsia"/>
-        </w:rPr>
-        <w:t>|   |   |   |   |   |--- subscribers &lt;= 56.00</w:t>
-      </w:r>
-    </w:p>
-    <w:p>
-      <w:pPr>
-        <w:spacing w:after="0" w:line="240" w:lineRule="auto"/>
-        <w:ind w:firstLine="420"/>
-        <w:rPr>
-          <w:rFonts w:eastAsiaTheme="minorEastAsia"/>
-        </w:rPr>
-      </w:pPr>
-      <w:r>
-        <w:rPr>
-          <w:rFonts w:eastAsiaTheme="minorEastAsia"/>
-        </w:rPr>
-        <w:t>|   |   |   |   |   |   |--- class: 1</w:t>
-      </w:r>
-    </w:p>
-    <w:p>
-      <w:pPr>
-        <w:spacing w:after="0" w:line="240" w:lineRule="auto"/>
-        <w:ind w:firstLine="420"/>
-        <w:rPr>
-          <w:rFonts w:eastAsiaTheme="minorEastAsia"/>
-        </w:rPr>
-      </w:pPr>
-      <w:r>
-        <w:rPr>
-          <w:rFonts w:eastAsiaTheme="minorEastAsia"/>
-        </w:rPr>
-        <w:t>|   |   |   |   |   |--- subscribers &gt;  56.00</w:t>
-      </w:r>
-    </w:p>
-    <w:p>
-      <w:pPr>
-        <w:spacing w:after="0" w:line="240" w:lineRule="auto"/>
-        <w:ind w:firstLine="420"/>
-        <w:rPr>
-          <w:rFonts w:eastAsiaTheme="minorEastAsia"/>
-        </w:rPr>
-      </w:pPr>
-      <w:r>
-        <w:rPr>
-          <w:rFonts w:eastAsiaTheme="minorEastAsia"/>
-        </w:rPr>
-        <w:t>|   |   |   |   |   |   |--- class: 0</w:t>
-      </w:r>
-    </w:p>
-    <w:p>
-      <w:pPr>
-        <w:spacing w:after="0" w:line="240" w:lineRule="auto"/>
-        <w:ind w:firstLine="420"/>
-        <w:rPr>
-          <w:rFonts w:eastAsiaTheme="minorEastAsia"/>
-        </w:rPr>
-      </w:pPr>
-      <w:r>
-        <w:rPr>
-          <w:rFonts w:eastAsiaTheme="minorEastAsia"/>
-        </w:rPr>
-        <w:t>|   |   |   |   |--- reviews &gt;  0.80</w:t>
-      </w:r>
-    </w:p>
-    <w:p>
-      <w:pPr>
-        <w:spacing w:after="0" w:line="240" w:lineRule="auto"/>
-        <w:ind w:firstLine="420"/>
-        <w:rPr>
-          <w:rFonts w:eastAsiaTheme="minorEastAsia"/>
-        </w:rPr>
-      </w:pPr>
-      <w:r>
-        <w:rPr>
-          <w:rFonts w:eastAsiaTheme="minorEastAsia"/>
-        </w:rPr>
-        <w:t>|   |   |   |   |   |--- class: 1</w:t>
-      </w:r>
-    </w:p>
-    <w:p>
-      <w:pPr>
-        <w:spacing w:after="0" w:line="240" w:lineRule="auto"/>
-        <w:ind w:firstLine="420"/>
-        <w:rPr>
-          <w:rFonts w:eastAsiaTheme="minorEastAsia"/>
-        </w:rPr>
-      </w:pPr>
-      <w:r>
-        <w:rPr>
-          <w:rFonts w:eastAsiaTheme="minorEastAsia"/>
-        </w:rPr>
-        <w:t>|   |--- subscribers &gt;  11999.00</w:t>
-      </w:r>
-    </w:p>
-    <w:p>
-      <w:pPr>
-        <w:spacing w:after="0" w:line="240" w:lineRule="auto"/>
-        <w:ind w:firstLine="420"/>
         <w:rPr>
           <w:rFonts w:eastAsiaTheme="minorEastAsia"/>
         </w:rPr>
@@ -5622,6 +5744,12 @@
           <w:rFonts w:eastAsia="SimHei"/>
         </w:rPr>
         <w:t>, and prune the unnecessary rule</w:t>
+      </w:r>
+      <w:r>
+        <w:rPr>
+          <w:rFonts w:eastAsia="SimHei"/>
+        </w:rPr>
+        <w:t xml:space="preserve"> (or rewrite in a more simple way)</w:t>
       </w:r>
       <w:r>
         <w:rPr>
@@ -5646,37 +5774,47 @@
         <w:rPr>
           <w:rFonts w:eastAsia="SimHei"/>
         </w:rPr>
+        <w:t xml:space="preserve">fee </w:t>
+      </w:r>
+      <w:r>
+        <w:rPr>
+          <w:rFonts w:ascii="Cambria Math" w:eastAsia="SimHei" w:hAnsi="Cambria Math"/>
+        </w:rPr>
+        <w:t>⩽</w:t>
+      </w:r>
+      <w:r>
+        <w:rPr>
+          <w:rFonts w:eastAsia="SimHei"/>
+        </w:rPr>
+        <w:t xml:space="preserve"> 105 </w:t>
+      </w:r>
+      <w:r>
+        <w:rPr>
+          <w:rFonts w:ascii="Cambria Math" w:eastAsia="SimHei" w:hAnsi="Cambria Math"/>
+        </w:rPr>
+        <w:t>⟶ recommend</w:t>
+      </w:r>
+      <w:r>
+        <w:rPr>
+          <w:rFonts w:eastAsia="SimHei"/>
+        </w:rPr>
         <w:t xml:space="preserve"> </w:t>
       </w:r>
       <w:r>
         <w:rPr>
-          <w:rFonts w:eastAsia="SimHei"/>
-        </w:rPr>
-        <w:t xml:space="preserve">fee </w:t>
-      </w:r>
-      <w:r>
-        <w:rPr>
           <w:rFonts w:ascii="Cambria Math" w:eastAsia="SimHei" w:hAnsi="Cambria Math"/>
-        </w:rPr>
-        <w:t>⩽</w:t>
-      </w:r>
-      <w:r>
-        <w:rPr>
-          <w:rFonts w:eastAsia="SimHei"/>
-        </w:rPr>
-        <w:t xml:space="preserve"> 105 </w:t>
+          <w:b/>
+          <w:bCs/>
+        </w:rPr>
+        <w:t>⟹</w:t>
       </w:r>
       <w:r>
         <w:rPr>
           <w:rFonts w:ascii="Cambria Math" w:eastAsia="SimHei" w:hAnsi="Cambria Math"/>
-        </w:rPr>
-        <w:t>⟶ recommend</w:t>
-      </w:r>
-      <w:r>
-        <w:rPr>
-          <w:rFonts w:eastAsia="SimHei"/>
-        </w:rPr>
-        <w:t xml:space="preserve"> </w:t>
+          <w:b/>
+          <w:bCs/>
+        </w:rPr>
+        <w:t xml:space="preserve"> Correspond combination of rules 3,4,and 5</w:t>
       </w:r>
     </w:p>
     <w:p>
@@ -5709,6 +5847,52 @@
         </w:rPr>
         <w:t>0.81 ⟶ recommend</w:t>
       </w:r>
+      <w:r>
+        <w:rPr>
+          <w:rFonts w:ascii="Cambria Math" w:eastAsia="SimHei" w:hAnsi="Cambria Math"/>
+        </w:rPr>
+        <w:t xml:space="preserve"> </w:t>
+      </w:r>
+      <w:r>
+        <w:rPr>
+          <w:rFonts w:ascii="Cambria Math" w:eastAsia="SimHei" w:hAnsi="Cambria Math"/>
+          <w:b/>
+          <w:bCs/>
+        </w:rPr>
+        <w:t>⟹</w:t>
+      </w:r>
+      <w:r>
+        <w:rPr>
+          <w:rFonts w:ascii="Cambria Math" w:eastAsia="SimHei" w:hAnsi="Cambria Math"/>
+          <w:b/>
+          <w:bCs/>
+        </w:rPr>
+        <w:t xml:space="preserve"> </w:t>
+      </w:r>
+      <w:r>
+        <w:rPr>
+          <w:rFonts w:ascii="Cambria Math" w:eastAsia="SimHei" w:hAnsi="Cambria Math"/>
+          <w:b/>
+          <w:bCs/>
+        </w:rPr>
+        <w:t>Correspond r</w:t>
+      </w:r>
+      <w:r>
+        <w:rPr>
+          <w:rFonts w:ascii="Cambria Math" w:eastAsia="SimHei" w:hAnsi="Cambria Math"/>
+          <w:b/>
+          <w:bCs/>
+        </w:rPr>
+        <w:t>ule</w:t>
+      </w:r>
+      <w:r>
+        <w:rPr>
+          <w:rFonts w:ascii="Cambria Math" w:eastAsia="SimHei" w:hAnsi="Cambria Math"/>
+          <w:b/>
+          <w:bCs/>
+        </w:rPr>
+        <w:t xml:space="preserve"> 2</w:t>
+      </w:r>
     </w:p>
     <w:p>
       <w:pPr>
@@ -5726,24 +5910,18 @@
         <w:rPr>
           <w:rFonts w:eastAsia="SimHei"/>
         </w:rPr>
-        <w:t>subscribers &gt;  119</w:t>
+        <w:t>subscribers &gt;  11</w:t>
+      </w:r>
+      <w:r>
+        <w:rPr>
+          <w:rFonts w:eastAsiaTheme="minorEastAsia"/>
+        </w:rPr>
+        <w:t>998.50</w:t>
       </w:r>
       <w:r>
         <w:rPr>
           <w:rFonts w:eastAsia="SimHei"/>
         </w:rPr>
-        <w:t>99</w:t>
-      </w:r>
-      <w:r>
-        <w:rPr>
-          <w:rFonts w:eastAsia="SimHei"/>
-        </w:rPr>
-        <w:t>.00</w:t>
-      </w:r>
-      <w:r>
-        <w:rPr>
-          <w:rFonts w:eastAsia="SimHei"/>
-        </w:rPr>
         <w:t xml:space="preserve"> </w:t>
       </w:r>
       <w:r>
@@ -5751,6 +5929,36 @@
           <w:rFonts w:ascii="Cambria Math" w:eastAsia="SimHei" w:hAnsi="Cambria Math"/>
         </w:rPr>
         <w:t>⟶ recommend</w:t>
+      </w:r>
+      <w:r>
+        <w:rPr>
+          <w:rFonts w:ascii="Cambria Math" w:eastAsia="SimHei" w:hAnsi="Cambria Math"/>
+        </w:rPr>
+        <w:t xml:space="preserve"> </w:t>
+      </w:r>
+      <w:r>
+        <w:rPr>
+          <w:rFonts w:ascii="Cambria Math" w:eastAsia="SimHei" w:hAnsi="Cambria Math"/>
+          <w:b/>
+          <w:bCs/>
+        </w:rPr>
+        <w:t>⟹</w:t>
+      </w:r>
+      <w:r>
+        <w:rPr>
+          <w:rFonts w:ascii="Cambria Math" w:eastAsia="SimHei" w:hAnsi="Cambria Math"/>
+          <w:b/>
+          <w:bCs/>
+        </w:rPr>
+        <w:t xml:space="preserve"> Correspond rule </w:t>
+      </w:r>
+      <w:r>
+        <w:rPr>
+          <w:rFonts w:ascii="Cambria Math" w:eastAsia="SimHei" w:hAnsi="Cambria Math"/>
+          <w:b/>
+          <w:bCs/>
+        </w:rPr>
+        <w:t>1</w:t>
       </w:r>
     </w:p>
     <w:p>
@@ -5801,6 +6009,28 @@
         </w:rPr>
         <w:t>⟶ recommend</w:t>
       </w:r>
+      <w:r>
+        <w:rPr>
+          <w:rFonts w:ascii="Cambria Math" w:eastAsia="SimHei" w:hAnsi="Cambria Math"/>
+        </w:rPr>
+        <w:t xml:space="preserve"> </w:t>
+      </w:r>
+      <w:r>
+        <w:rPr>
+          <w:rFonts w:ascii="Cambria Math" w:eastAsia="SimHei" w:hAnsi="Cambria Math"/>
+          <w:b/>
+          <w:bCs/>
+        </w:rPr>
+        <w:t>⟹</w:t>
+      </w:r>
+      <w:r>
+        <w:rPr>
+          <w:rFonts w:ascii="Cambria Math" w:eastAsia="SimHei" w:hAnsi="Cambria Math"/>
+          <w:b/>
+          <w:bCs/>
+        </w:rPr>
+        <w:t xml:space="preserve"> Correspond combination of rules 4,and 5</w:t>
+      </w:r>
     </w:p>
     <w:p>
       <w:pPr>
@@ -5818,139 +6048,95 @@
         <w:rPr>
           <w:rFonts w:eastAsia="SimHei"/>
         </w:rPr>
+        <w:t xml:space="preserve">505 </w:t>
+      </w:r>
+      <w:r>
+        <w:rPr>
+          <w:rFonts w:ascii="Cambria Math" w:eastAsia="SimHei" w:hAnsi="Cambria Math"/>
+        </w:rPr>
+        <w:t xml:space="preserve">⩾ </w:t>
+      </w:r>
+      <w:r>
+        <w:rPr>
+          <w:rFonts w:eastAsia="SimHei"/>
+        </w:rPr>
+        <w:t>fee &gt; 255.00</w:t>
+      </w:r>
+      <w:r>
+        <w:rPr>
+          <w:rFonts w:eastAsia="SimHei"/>
+        </w:rPr>
+        <w:t xml:space="preserve"> </w:t>
+      </w:r>
+      <w:r>
+        <w:rPr>
+          <w:rFonts w:ascii="Cambria Math" w:eastAsia="SimHei" w:hAnsi="Cambria Math"/>
+        </w:rPr>
+        <w:t xml:space="preserve">⟶ level = </w:t>
+      </w:r>
+      <w:r>
+        <w:rPr>
+          <w:rFonts w:ascii="Cambria Math" w:eastAsia="SimHei" w:hAnsi="Cambria Math"/>
+        </w:rPr>
+        <w:t>expert</w:t>
+      </w:r>
+      <w:r>
+        <w:rPr>
+          <w:rFonts w:ascii="Cambria Math" w:eastAsia="SimHei" w:hAnsi="Cambria Math"/>
+        </w:rPr>
+        <w:t xml:space="preserve"> </w:t>
+      </w:r>
+      <w:r>
+        <w:rPr>
+          <w:rFonts w:ascii="Cambria Math" w:eastAsia="SimHei" w:hAnsi="Cambria Math"/>
+        </w:rPr>
+        <w:t>⟶ recommend</w:t>
+      </w:r>
+      <w:r>
+        <w:rPr>
+          <w:rFonts w:ascii="Cambria Math" w:eastAsia="SimHei" w:hAnsi="Cambria Math"/>
+        </w:rPr>
+        <w:t xml:space="preserve"> </w:t>
+      </w:r>
+      <w:r>
+        <w:rPr>
+          <w:rFonts w:ascii="Cambria Math" w:eastAsia="SimHei" w:hAnsi="Cambria Math"/>
+          <w:b/>
+          <w:bCs/>
+        </w:rPr>
+        <w:t>⟹</w:t>
+      </w:r>
+      <w:r>
+        <w:rPr>
+          <w:rFonts w:ascii="Cambria Math" w:eastAsia="SimHei" w:hAnsi="Cambria Math"/>
+          <w:b/>
+          <w:bCs/>
+        </w:rPr>
+        <w:t xml:space="preserve"> </w:t>
+      </w:r>
+      <w:r>
+        <w:rPr>
+          <w:rFonts w:ascii="Cambria Math" w:eastAsia="SimHei" w:hAnsi="Cambria Math"/>
+          <w:b/>
+          <w:bCs/>
+        </w:rPr>
+        <w:t xml:space="preserve">Correspond </w:t>
+      </w:r>
+      <w:r>
+        <w:rPr>
+          <w:rFonts w:ascii="Cambria Math" w:eastAsia="SimHei" w:hAnsi="Cambria Math"/>
+          <w:b/>
+          <w:bCs/>
+        </w:rPr>
+        <w:t xml:space="preserve">rule </w:t>
+      </w:r>
+      <w:r>
+        <w:rPr>
+          <w:rFonts w:ascii="Cambria Math" w:eastAsia="SimHei" w:hAnsi="Cambria Math"/>
+          <w:b/>
+          <w:bCs/>
+        </w:rPr>
         <w:t>5</w:t>
-      </w:r>
-      <w:r>
-        <w:rPr>
-          <w:rFonts w:eastAsia="SimHei"/>
-        </w:rPr>
-        <w:t>0</w:t>
-      </w:r>
-      <w:r>
-        <w:rPr>
-          <w:rFonts w:eastAsia="SimHei"/>
-        </w:rPr>
-        <w:t xml:space="preserve">5 </w:t>
-      </w:r>
-      <w:r>
-        <w:rPr>
-          <w:rFonts w:ascii="Cambria Math" w:eastAsia="SimHei" w:hAnsi="Cambria Math"/>
-        </w:rPr>
-        <w:t>⩾</w:t>
-      </w:r>
-      <w:r>
-        <w:rPr>
-          <w:rFonts w:ascii="Cambria Math" w:eastAsia="SimHei" w:hAnsi="Cambria Math"/>
-        </w:rPr>
-        <w:t xml:space="preserve"> </w:t>
-      </w:r>
-      <w:r>
-        <w:rPr>
-          <w:rFonts w:eastAsia="SimHei"/>
-        </w:rPr>
-        <w:t>fee &gt; 255.00</w:t>
-      </w:r>
-      <w:r>
-        <w:rPr>
-          <w:rFonts w:eastAsia="SimHei"/>
-        </w:rPr>
-        <w:t xml:space="preserve"> </w:t>
-      </w:r>
-      <w:r>
-        <w:rPr>
-          <w:rFonts w:ascii="Cambria Math" w:eastAsia="SimHei" w:hAnsi="Cambria Math"/>
-        </w:rPr>
-        <w:t>⟶</w:t>
-      </w:r>
-      <w:r>
-        <w:rPr>
-          <w:rFonts w:eastAsia="SimHei"/>
-        </w:rPr>
-        <w:t xml:space="preserve"> </w:t>
-      </w:r>
-      <w:r>
-        <w:rPr>
-          <w:rFonts w:eastAsia="SimHei"/>
-        </w:rPr>
-        <w:t xml:space="preserve">subscribers </w:t>
-      </w:r>
-      <w:r>
-        <w:rPr>
-          <w:rFonts w:ascii="Cambria Math" w:eastAsia="SimHei" w:hAnsi="Cambria Math"/>
-        </w:rPr>
-        <w:t>⩽</w:t>
-      </w:r>
-      <w:r>
-        <w:rPr>
-          <w:rFonts w:eastAsia="SimHei"/>
-        </w:rPr>
-        <w:t xml:space="preserve"> 119</w:t>
-      </w:r>
-      <w:r>
-        <w:rPr>
-          <w:rFonts w:eastAsia="SimHei"/>
-        </w:rPr>
-        <w:t>99</w:t>
-      </w:r>
-      <w:r>
-        <w:rPr>
-          <w:rFonts w:eastAsia="SimHei"/>
-        </w:rPr>
-        <w:t>.00</w:t>
-      </w:r>
-      <w:r>
-        <w:rPr>
-          <w:rFonts w:eastAsia="SimHei"/>
-        </w:rPr>
-        <w:t xml:space="preserve"> </w:t>
-      </w:r>
-      <w:r>
-        <w:rPr>
-          <w:rFonts w:ascii="Cambria Math" w:eastAsia="SimHei" w:hAnsi="Cambria Math"/>
-        </w:rPr>
-        <w:t>⟶</w:t>
-      </w:r>
-      <w:r>
-        <w:rPr>
-          <w:rFonts w:ascii="Cambria Math" w:eastAsia="SimHei" w:hAnsi="Cambria Math"/>
-        </w:rPr>
-        <w:t xml:space="preserve"> level = beginner </w:t>
-      </w:r>
-      <w:r>
-        <w:rPr>
-          <w:rFonts w:ascii="Cambria Math" w:eastAsia="SimHei" w:hAnsi="Cambria Math"/>
-        </w:rPr>
-        <w:t>⟶</w:t>
-      </w:r>
-      <w:r>
-        <w:rPr>
-          <w:rFonts w:ascii="Cambria Math" w:eastAsia="SimHei" w:hAnsi="Cambria Math"/>
-        </w:rPr>
-        <w:t xml:space="preserve"> reviews </w:t>
-      </w:r>
-      <w:r>
-        <w:rPr>
-          <w:rFonts w:ascii="Cambria Math" w:eastAsia="SimHei" w:hAnsi="Cambria Math"/>
-        </w:rPr>
-        <w:t>⩽</w:t>
-      </w:r>
-      <w:r>
-        <w:rPr>
-          <w:rFonts w:ascii="Cambria Math" w:eastAsia="SimHei" w:hAnsi="Cambria Math"/>
-        </w:rPr>
-        <w:t xml:space="preserve"> 0.86 </w:t>
-      </w:r>
-      <w:r>
-        <w:rPr>
-          <w:rFonts w:ascii="Cambria Math" w:eastAsia="SimHei" w:hAnsi="Cambria Math"/>
-        </w:rPr>
-        <w:t>⟶</w:t>
-      </w:r>
-      <w:r>
-        <w:rPr>
-          <w:rFonts w:ascii="Cambria Math" w:eastAsia="SimHei" w:hAnsi="Cambria Math"/>
-        </w:rPr>
-        <w:t xml:space="preserve"> not recommend</w:t>
       </w:r>
     </w:p>
     <w:p>
@@ -5969,207 +6155,14 @@
         <w:rPr>
           <w:rFonts w:eastAsia="SimHei"/>
         </w:rPr>
-        <w:t xml:space="preserve">505 </w:t>
-      </w:r>
-      <w:r>
-        <w:rPr>
-          <w:rFonts w:ascii="Cambria Math" w:eastAsia="SimHei" w:hAnsi="Cambria Math"/>
-        </w:rPr>
-        <w:t xml:space="preserve">⩾ </w:t>
-      </w:r>
-      <w:r>
-        <w:rPr>
-          <w:rFonts w:eastAsia="SimHei"/>
-        </w:rPr>
-        <w:t>fee &gt; 255.00</w:t>
-      </w:r>
-      <w:r>
-        <w:rPr>
-          <w:rFonts w:eastAsia="SimHei"/>
-        </w:rPr>
-        <w:t xml:space="preserve"> </w:t>
-      </w:r>
-      <w:r>
-        <w:rPr>
-          <w:rFonts w:ascii="Cambria Math" w:eastAsia="SimHei" w:hAnsi="Cambria Math"/>
-        </w:rPr>
-        <w:t xml:space="preserve">⟶ level = </w:t>
-      </w:r>
-      <w:r>
-        <w:rPr>
-          <w:rFonts w:ascii="Cambria Math" w:eastAsia="SimHei" w:hAnsi="Cambria Math"/>
-        </w:rPr>
-        <w:t>expert</w:t>
-      </w:r>
-      <w:r>
-        <w:rPr>
-          <w:rFonts w:ascii="Cambria Math" w:eastAsia="SimHei" w:hAnsi="Cambria Math"/>
-        </w:rPr>
-        <w:t xml:space="preserve"> </w:t>
-      </w:r>
-      <w:r>
-        <w:rPr>
-          <w:rFonts w:ascii="Cambria Math" w:eastAsia="SimHei" w:hAnsi="Cambria Math"/>
-        </w:rPr>
-        <w:t>⟶ recommend</w:t>
-      </w:r>
-      <w:r>
-        <w:rPr>
-          <w:rFonts w:ascii="Cambria Math" w:eastAsia="SimHei" w:hAnsi="Cambria Math"/>
-        </w:rPr>
-        <w:t xml:space="preserve"> ⟹</w:t>
-      </w:r>
-      <w:r>
-        <w:rPr>
-          <w:rFonts w:ascii="Cambria Math" w:eastAsia="SimHei" w:hAnsi="Cambria Math"/>
-        </w:rPr>
-        <w:t xml:space="preserve"> rule 3</w:t>
-      </w:r>
-    </w:p>
-    <w:p>
-      <w:pPr>
-        <w:pStyle w:val="a5"/>
-        <w:numPr>
-          <w:ilvl w:val="0"/>
-          <w:numId w:val="7"/>
-        </w:numPr>
-        <w:ind w:firstLineChars="0"/>
+        <w:t>Others not recommend</w:t>
+      </w:r>
+    </w:p>
+    <w:p>
+      <w:pPr>
+        <w:ind w:left="420"/>
         <w:rPr>
           <w:rFonts w:eastAsia="SimHei" w:hint="eastAsia"/>
-        </w:rPr>
-      </w:pPr>
-      <w:r>
-        <w:rPr>
-          <w:rFonts w:eastAsia="SimHei"/>
-        </w:rPr>
-        <w:t xml:space="preserve">(unrecognized rule) </w:t>
-      </w:r>
-      <w:r>
-        <w:rPr>
-          <w:rFonts w:eastAsia="SimHei"/>
-        </w:rPr>
-        <w:t>fee &gt; 505.00</w:t>
-      </w:r>
-      <w:r>
-        <w:rPr>
-          <w:rFonts w:eastAsia="SimHei"/>
-        </w:rPr>
-        <w:t xml:space="preserve"> </w:t>
-      </w:r>
-      <w:r>
-        <w:rPr>
-          <w:rFonts w:ascii="Cambria Math" w:eastAsia="SimHei" w:hAnsi="Cambria Math"/>
-        </w:rPr>
-        <w:t>⟶</w:t>
-      </w:r>
-      <w:r>
-        <w:rPr>
-          <w:rFonts w:ascii="Cambria Math" w:eastAsia="SimHei" w:hAnsi="Cambria Math"/>
-        </w:rPr>
-        <w:t xml:space="preserve"> </w:t>
-      </w:r>
-      <w:r>
-        <w:rPr>
-          <w:rFonts w:ascii="Cambria Math" w:eastAsia="SimHei" w:hAnsi="Cambria Math"/>
-        </w:rPr>
-        <w:t>avg</w:t>
-      </w:r>
-      <w:r>
-        <w:rPr>
-          <w:rFonts w:ascii="Cambria Math" w:eastAsia="SimHei" w:hAnsi="Cambria Math"/>
-        </w:rPr>
-        <w:t>.</w:t>
-      </w:r>
-      <w:r>
-        <w:rPr>
-          <w:rFonts w:ascii="Cambria Math" w:eastAsia="SimHei" w:hAnsi="Cambria Math"/>
-        </w:rPr>
-        <w:t xml:space="preserve"> reviews &gt;  4.25</w:t>
-      </w:r>
-      <w:r>
-        <w:rPr>
-          <w:rFonts w:ascii="Cambria Math" w:eastAsia="SimHei" w:hAnsi="Cambria Math"/>
-        </w:rPr>
-        <w:t xml:space="preserve"> </w:t>
-      </w:r>
-      <w:r>
-        <w:rPr>
-          <w:rFonts w:ascii="Cambria Math" w:eastAsia="SimHei" w:hAnsi="Cambria Math"/>
-        </w:rPr>
-        <w:t>⟶</w:t>
-      </w:r>
-      <w:r>
-        <w:rPr>
-          <w:rFonts w:ascii="Cambria Math" w:eastAsia="SimHei" w:hAnsi="Cambria Math"/>
-        </w:rPr>
-        <w:t xml:space="preserve"> </w:t>
-      </w:r>
-      <w:r>
-        <w:rPr>
-          <w:rFonts w:ascii="Cambria Math" w:eastAsia="SimHei" w:hAnsi="Cambria Math"/>
-        </w:rPr>
-        <w:t>reviews</w:t>
-      </w:r>
-      <w:r>
-        <w:rPr>
-          <w:rFonts w:ascii="Cambria Math" w:eastAsia="SimHei" w:hAnsi="Cambria Math"/>
-        </w:rPr>
-        <w:t xml:space="preserve"> </w:t>
-      </w:r>
-      <w:r>
-        <w:rPr>
-          <w:rFonts w:ascii="Cambria Math" w:eastAsia="SimHei" w:hAnsi="Cambria Math"/>
-        </w:rPr>
-        <w:t>⩽</w:t>
-      </w:r>
-      <w:r>
-        <w:rPr>
-          <w:rFonts w:ascii="Cambria Math" w:eastAsia="SimHei" w:hAnsi="Cambria Math"/>
-        </w:rPr>
-        <w:t xml:space="preserve"> 0.80</w:t>
-      </w:r>
-      <w:r>
-        <w:rPr>
-          <w:rFonts w:ascii="Cambria Math" w:eastAsia="SimHei" w:hAnsi="Cambria Math"/>
-        </w:rPr>
-        <w:t>⟶</w:t>
-      </w:r>
-      <w:r>
-        <w:rPr>
-          <w:rFonts w:ascii="Cambria Math" w:eastAsia="SimHei" w:hAnsi="Cambria Math"/>
-        </w:rPr>
-        <w:t xml:space="preserve">subscribers </w:t>
-      </w:r>
-      <w:r>
-        <w:rPr>
-          <w:rFonts w:ascii="Cambria Math" w:eastAsia="SimHei" w:hAnsi="Cambria Math"/>
-        </w:rPr>
-        <w:t>⩽</w:t>
-      </w:r>
-      <w:r>
-        <w:rPr>
-          <w:rFonts w:ascii="Cambria Math" w:eastAsia="SimHei" w:hAnsi="Cambria Math"/>
-        </w:rPr>
-        <w:t xml:space="preserve"> 56.00</w:t>
-      </w:r>
-      <w:r>
-        <w:rPr>
-          <w:rFonts w:eastAsia="SimHei"/>
-        </w:rPr>
-        <w:t xml:space="preserve"> </w:t>
-      </w:r>
-      <w:r>
-        <w:rPr>
-          <w:rFonts w:ascii="Cambria Math" w:eastAsia="SimHei" w:hAnsi="Cambria Math"/>
-        </w:rPr>
-        <w:t>⟶ recommend</w:t>
-      </w:r>
-    </w:p>
-    <w:p>
-      <w:pPr>
-        <w:pStyle w:val="ad"/>
-        <w:rPr>
-          <w:rFonts w:hint="eastAsia"/>
         </w:rPr>
       </w:pPr>
     </w:p>

</xml_diff>